<commit_message>
Requisito 1 - Prueba de Sistema
En este requisito se comprueba la agregación de productos, como se muestra a continuación:
</commit_message>
<xml_diff>
--- a/05-Tests/Pruebas del Sistema.docx
+++ b/05-Tests/Pruebas del Sistema.docx
@@ -16,7 +16,7 @@
         <mc:AlternateContent>
           <mc:Choice Requires="wps">
             <w:drawing>
-              <wp:anchor distT="0" distB="0" distL="114300" distR="114300" simplePos="0" relativeHeight="251659264" behindDoc="0" locked="0" layoutInCell="1" hidden="0" allowOverlap="1" wp14:anchorId="443B8A1D" wp14:editId="3B2E5AD2">
+              <wp:anchor distT="0" distB="0" distL="114300" distR="114300" simplePos="0" relativeHeight="251659264" behindDoc="0" locked="0" layoutInCell="1" hidden="0" allowOverlap="1" wp14:anchorId="2ADBF5AD" wp14:editId="536CAFA2">
                 <wp:simplePos x="0" y="0"/>
                 <wp:positionH relativeFrom="column">
                   <wp:posOffset>1803400</wp:posOffset>
@@ -77,7 +77,7 @@
           </mc:Choice>
           <mc:Fallback>
             <w:pict>
-              <v:rect w14:anchorId="443B8A1D" id="Rectángulo 4" o:spid="_x0000_s1026" style="position:absolute;margin-left:142pt;margin-top:16pt;width:240.75pt;height:41.85pt;z-index:251659264;visibility:visible;mso-wrap-style:square;mso-wrap-distance-left:9pt;mso-wrap-distance-top:0;mso-wrap-distance-right:9pt;mso-wrap-distance-bottom:0;mso-position-horizontal:absolute;mso-position-horizontal-relative:text;mso-position-vertical:absolute;mso-position-vertical-relative:text;v-text-anchor:top" o:gfxdata="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" filled="f" stroked="f">
+              <v:rect w14:anchorId="2ADBF5AD" id="Rectángulo 4" o:spid="_x0000_s1026" style="position:absolute;margin-left:142pt;margin-top:16pt;width:240.75pt;height:41.85pt;z-index:251659264;visibility:visible;mso-wrap-style:square;mso-wrap-distance-left:9pt;mso-wrap-distance-top:0;mso-wrap-distance-right:9pt;mso-wrap-distance-bottom:0;mso-position-horizontal:absolute;mso-position-horizontal-relative:text;mso-position-vertical:absolute;mso-position-vertical-relative:text;v-text-anchor:top" o:gfxdata="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" filled="f" stroked="f">
                 <v:textbox inset="2.53958mm,1.2694mm,2.53958mm,1.2694mm">
                   <w:txbxContent>
                     <w:p>
@@ -108,7 +108,7 @@
           <w:noProof/>
         </w:rPr>
         <w:drawing>
-          <wp:anchor distT="0" distB="0" distL="0" distR="0" simplePos="0" relativeHeight="251660288" behindDoc="1" locked="0" layoutInCell="1" hidden="0" allowOverlap="1" wp14:anchorId="7C5EED6C" wp14:editId="60C73ED8">
+          <wp:anchor distT="0" distB="0" distL="0" distR="0" simplePos="0" relativeHeight="251660288" behindDoc="1" locked="0" layoutInCell="1" hidden="0" allowOverlap="1" wp14:anchorId="0B9AC620" wp14:editId="4BAF7F28">
             <wp:simplePos x="0" y="0"/>
             <wp:positionH relativeFrom="column">
               <wp:posOffset>-257033</wp:posOffset>
@@ -166,7 +166,7 @@
         <mc:AlternateContent>
           <mc:Choice Requires="wpg">
             <w:drawing>
-              <wp:anchor distT="0" distB="0" distL="0" distR="0" simplePos="0" relativeHeight="251661312" behindDoc="1" locked="0" layoutInCell="1" hidden="0" allowOverlap="1" wp14:anchorId="56C2D2FD" wp14:editId="0B250AAE">
+              <wp:anchor distT="0" distB="0" distL="0" distR="0" simplePos="0" relativeHeight="251661312" behindDoc="1" locked="0" layoutInCell="1" hidden="0" allowOverlap="1" wp14:anchorId="26AE10F4" wp14:editId="7ECD17EF">
                 <wp:simplePos x="0" y="0"/>
                 <wp:positionH relativeFrom="column">
                   <wp:posOffset>190500</wp:posOffset>
@@ -313,7 +313,7 @@
           </mc:Choice>
           <mc:Fallback>
             <w:pict>
-              <v:group w14:anchorId="56C2D2FD" id="Grupo 2" o:spid="_x0000_s1027" style="position:absolute;margin-left:15pt;margin-top:110pt;width:40.55pt;height:530.4pt;z-index:-251655168;mso-wrap-distance-left:0;mso-wrap-distance-right:0" coordorigin="50885,4119" coordsize="5148,67360" o:gfxdata="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">
+              <v:group w14:anchorId="26AE10F4" id="Grupo 2" o:spid="_x0000_s1027" style="position:absolute;margin-left:15pt;margin-top:110pt;width:40.55pt;height:530.4pt;z-index:-251655168;mso-wrap-distance-left:0;mso-wrap-distance-right:0" coordorigin="50885,4119" coordsize="5148,67360" o:gfxdata="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">
                 <v:group id="Grupo 1" o:spid="_x0000_s1028" style="position:absolute;left:50885;top:4119;width:5149;height:67361" coordorigin="-746,-414" coordsize="5151,67360" o:gfxdata="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">
                   <v:rect id="Rectángulo 3" o:spid="_x0000_s1029" style="position:absolute;left:-746;top:-414;width:5151;height:67360;visibility:visible;mso-wrap-style:square;v-text-anchor:middle" o:gfxdata="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" filled="f" stroked="f">
                     <v:textbox inset="2.53958mm,2.53958mm,2.53958mm,2.53958mm">
@@ -353,7 +353,7 @@
         <mc:AlternateContent>
           <mc:Choice Requires="wps">
             <w:drawing>
-              <wp:anchor distT="0" distB="0" distL="114300" distR="114300" simplePos="0" relativeHeight="251662336" behindDoc="0" locked="0" layoutInCell="1" hidden="0" allowOverlap="1" wp14:anchorId="271775BA" wp14:editId="4A0C231B">
+              <wp:anchor distT="0" distB="0" distL="114300" distR="114300" simplePos="0" relativeHeight="251662336" behindDoc="0" locked="0" layoutInCell="1" hidden="0" allowOverlap="1" wp14:anchorId="1D1C2DFA" wp14:editId="5D1C96ED">
                 <wp:simplePos x="0" y="0"/>
                 <wp:positionH relativeFrom="column">
                   <wp:posOffset>876300</wp:posOffset>
@@ -531,50 +531,22 @@
                                 <w:color w:val="000000"/>
                                 <w:sz w:val="24"/>
                               </w:rPr>
-                              <w:t xml:space="preserve">- Dylan </w:t>
+                              <w:t>- Dylan Jiménez</w:t>
                             </w:r>
-                            <w:proofErr w:type="spellStart"/>
+                          </w:p>
+                          <w:p>
+                            <w:pPr>
+                              <w:spacing w:after="160" w:line="240" w:lineRule="auto"/>
+                              <w:jc w:val="center"/>
+                              <w:textDirection w:val="btLr"/>
+                            </w:pPr>
                             <w:r>
                               <w:rPr>
                                 <w:rFonts w:ascii="Times New Roman" w:eastAsia="Times New Roman" w:hAnsi="Times New Roman" w:cs="Times New Roman"/>
                                 <w:color w:val="000000"/>
                                 <w:sz w:val="24"/>
                               </w:rPr>
-                              <w:t>Jimenez</w:t>
-                            </w:r>
-                            <w:proofErr w:type="spellEnd"/>
-                          </w:p>
-                          <w:p>
-                            <w:pPr>
-                              <w:spacing w:after="160" w:line="240" w:lineRule="auto"/>
-                              <w:jc w:val="center"/>
-                              <w:textDirection w:val="btLr"/>
-                            </w:pPr>
-                            <w:r>
-                              <w:rPr>
-                                <w:rFonts w:ascii="Times New Roman" w:eastAsia="Times New Roman" w:hAnsi="Times New Roman" w:cs="Times New Roman"/>
-                                <w:color w:val="000000"/>
-                                <w:sz w:val="24"/>
-                              </w:rPr>
-                              <w:t xml:space="preserve">- </w:t>
-                            </w:r>
-                            <w:proofErr w:type="spellStart"/>
-                            <w:r>
-                              <w:rPr>
-                                <w:rFonts w:ascii="Times New Roman" w:eastAsia="Times New Roman" w:hAnsi="Times New Roman" w:cs="Times New Roman"/>
-                                <w:color w:val="000000"/>
-                                <w:sz w:val="24"/>
-                              </w:rPr>
-                              <w:t>Raul</w:t>
-                            </w:r>
-                            <w:proofErr w:type="spellEnd"/>
-                            <w:r>
-                              <w:rPr>
-                                <w:rFonts w:ascii="Times New Roman" w:eastAsia="Times New Roman" w:hAnsi="Times New Roman" w:cs="Times New Roman"/>
-                                <w:color w:val="000000"/>
-                                <w:sz w:val="24"/>
-                              </w:rPr>
-                              <w:t xml:space="preserve"> Meneses</w:t>
+                              <w:t>- Raúl Meneses</w:t>
                             </w:r>
                           </w:p>
                           <w:p>
@@ -733,7 +705,7 @@
           </mc:Choice>
           <mc:Fallback>
             <w:pict>
-              <v:rect w14:anchorId="271775BA" id="Rectángulo 9" o:spid="_x0000_s1033" style="position:absolute;margin-left:69pt;margin-top:98pt;width:385.35pt;height:597.1pt;z-index:251662336;visibility:visible;mso-wrap-style:square;mso-wrap-distance-left:9pt;mso-wrap-distance-top:0;mso-wrap-distance-right:9pt;mso-wrap-distance-bottom:0;mso-position-horizontal:absolute;mso-position-horizontal-relative:text;mso-position-vertical:absolute;mso-position-vertical-relative:text;v-text-anchor:top" o:gfxdata="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" filled="f" stroked="f">
+              <v:rect w14:anchorId="1D1C2DFA" id="Rectángulo 9" o:spid="_x0000_s1033" style="position:absolute;margin-left:69pt;margin-top:98pt;width:385.35pt;height:597.1pt;z-index:251662336;visibility:visible;mso-wrap-style:square;mso-wrap-distance-left:9pt;mso-wrap-distance-top:0;mso-wrap-distance-right:9pt;mso-wrap-distance-bottom:0;mso-position-horizontal:absolute;mso-position-horizontal-relative:text;mso-position-vertical:absolute;mso-position-vertical-relative:text;v-text-anchor:top" o:gfxdata="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" filled="f" stroked="f">
                 <v:textbox inset="2.53958mm,1.2694mm,2.53958mm,1.2694mm">
                   <w:txbxContent>
                     <w:p>
@@ -882,50 +854,22 @@
                           <w:color w:val="000000"/>
                           <w:sz w:val="24"/>
                         </w:rPr>
-                        <w:t xml:space="preserve">- Dylan </w:t>
+                        <w:t>- Dylan Jiménez</w:t>
                       </w:r>
-                      <w:proofErr w:type="spellStart"/>
+                    </w:p>
+                    <w:p>
+                      <w:pPr>
+                        <w:spacing w:after="160" w:line="240" w:lineRule="auto"/>
+                        <w:jc w:val="center"/>
+                        <w:textDirection w:val="btLr"/>
+                      </w:pPr>
                       <w:r>
                         <w:rPr>
                           <w:rFonts w:ascii="Times New Roman" w:eastAsia="Times New Roman" w:hAnsi="Times New Roman" w:cs="Times New Roman"/>
                           <w:color w:val="000000"/>
                           <w:sz w:val="24"/>
                         </w:rPr>
-                        <w:t>Jimenez</w:t>
-                      </w:r>
-                      <w:proofErr w:type="spellEnd"/>
-                    </w:p>
-                    <w:p>
-                      <w:pPr>
-                        <w:spacing w:after="160" w:line="240" w:lineRule="auto"/>
-                        <w:jc w:val="center"/>
-                        <w:textDirection w:val="btLr"/>
-                      </w:pPr>
-                      <w:r>
-                        <w:rPr>
-                          <w:rFonts w:ascii="Times New Roman" w:eastAsia="Times New Roman" w:hAnsi="Times New Roman" w:cs="Times New Roman"/>
-                          <w:color w:val="000000"/>
-                          <w:sz w:val="24"/>
-                        </w:rPr>
-                        <w:t xml:space="preserve">- </w:t>
-                      </w:r>
-                      <w:proofErr w:type="spellStart"/>
-                      <w:r>
-                        <w:rPr>
-                          <w:rFonts w:ascii="Times New Roman" w:eastAsia="Times New Roman" w:hAnsi="Times New Roman" w:cs="Times New Roman"/>
-                          <w:color w:val="000000"/>
-                          <w:sz w:val="24"/>
-                        </w:rPr>
-                        <w:t>Raul</w:t>
-                      </w:r>
-                      <w:proofErr w:type="spellEnd"/>
-                      <w:r>
-                        <w:rPr>
-                          <w:rFonts w:ascii="Times New Roman" w:eastAsia="Times New Roman" w:hAnsi="Times New Roman" w:cs="Times New Roman"/>
-                          <w:color w:val="000000"/>
-                          <w:sz w:val="24"/>
-                        </w:rPr>
-                        <w:t xml:space="preserve"> Meneses</w:t>
+                        <w:t>- Raúl Meneses</w:t>
                       </w:r>
                     </w:p>
                     <w:p>
@@ -1085,7 +1029,7 @@
         <mc:AlternateContent>
           <mc:Choice Requires="wpg">
             <w:drawing>
-              <wp:anchor distT="0" distB="0" distL="114300" distR="114300" simplePos="0" relativeHeight="251663360" behindDoc="0" locked="0" layoutInCell="1" hidden="0" allowOverlap="1" wp14:anchorId="4EABA809" wp14:editId="2A5A4A52">
+              <wp:anchor distT="0" distB="0" distL="114300" distR="114300" simplePos="0" relativeHeight="251663360" behindDoc="0" locked="0" layoutInCell="1" hidden="0" allowOverlap="1" wp14:anchorId="2CD6EA66" wp14:editId="4BEB1EE6">
                 <wp:simplePos x="0" y="0"/>
                 <wp:positionH relativeFrom="column">
                   <wp:posOffset>1562100</wp:posOffset>
@@ -1208,7 +1152,7 @@
           </mc:Choice>
           <mc:Fallback>
             <w:pict>
-              <v:group w14:anchorId="4EABA809" id="Grupo 10" o:spid="_x0000_s1034" style="position:absolute;margin-left:123pt;margin-top:50pt;width:301.75pt;height:14.4pt;z-index:251663360" coordorigin="34298,36885" coordsize="38322,1828" o:gfxdata="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">
+              <v:group w14:anchorId="2CD6EA66" id="Grupo 10" o:spid="_x0000_s1034" style="position:absolute;margin-left:123pt;margin-top:50pt;width:301.75pt;height:14.4pt;z-index:251663360" coordorigin="34298,36885" coordsize="38322,1828" o:gfxdata="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">
                 <v:group id="Grupo 11" o:spid="_x0000_s1035" style="position:absolute;left:34298;top:36885;width:38323;height:1829" coordsize="38322,1828" o:gfxdata="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">
                   <v:rect id="Rectángulo 12" o:spid="_x0000_s1036" style="position:absolute;width:38322;height:1828;visibility:visible;mso-wrap-style:square;v-text-anchor:middle" o:gfxdata="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" filled="f" stroked="f">
                     <v:textbox inset="2.53958mm,2.53958mm,2.53958mm,2.53958mm">
@@ -1246,12 +1190,224 @@
         <w:br w:type="page"/>
       </w:r>
     </w:p>
-    <w:p/>
+    <w:p>
+      <w:pPr>
+        <w:shd w:val="clear" w:color="auto" w:fill="FFFFFF"/>
+        <w:spacing w:after="280"/>
+        <w:jc w:val="center"/>
+        <w:rPr>
+          <w:b/>
+          <w:sz w:val="24"/>
+          <w:szCs w:val="24"/>
+          <w:u w:val="single"/>
+        </w:rPr>
+      </w:pPr>
+      <w:r>
+        <w:rPr>
+          <w:b/>
+          <w:sz w:val="24"/>
+          <w:szCs w:val="24"/>
+          <w:u w:val="single"/>
+        </w:rPr>
+        <w:lastRenderedPageBreak/>
+        <w:t>Requisito 1:</w:t>
+      </w:r>
+    </w:p>
+    <w:p>
+      <w:pPr>
+        <w:shd w:val="clear" w:color="auto" w:fill="FFFFFF"/>
+        <w:spacing w:after="280"/>
+        <w:rPr>
+          <w:bCs/>
+          <w:sz w:val="24"/>
+          <w:szCs w:val="24"/>
+        </w:rPr>
+      </w:pPr>
+      <w:r>
+        <w:rPr>
+          <w:bCs/>
+          <w:sz w:val="24"/>
+          <w:szCs w:val="24"/>
+        </w:rPr>
+        <w:t>En este requisito se comprueba la agregación de productos, como se muestra a continuación:</w:t>
+      </w:r>
+    </w:p>
+    <w:p>
+      <w:pPr>
+        <w:shd w:val="clear" w:color="auto" w:fill="FFFFFF"/>
+        <w:spacing w:after="280"/>
+        <w:rPr>
+          <w:bCs/>
+          <w:sz w:val="24"/>
+          <w:szCs w:val="24"/>
+        </w:rPr>
+      </w:pPr>
+      <w:r>
+        <w:rPr>
+          <w:bCs/>
+          <w:noProof/>
+          <w:sz w:val="24"/>
+          <w:szCs w:val="24"/>
+        </w:rPr>
+        <w:drawing>
+          <wp:inline distT="0" distB="0" distL="0" distR="0" wp14:anchorId="160D4136" wp14:editId="158B7E6D">
+            <wp:extent cx="5730240" cy="3215640"/>
+            <wp:effectExtent l="0" t="0" r="3810" b="3810"/>
+            <wp:docPr id="15" name="Imagen 15"/>
+            <wp:cNvGraphicFramePr>
+              <a:graphicFrameLocks xmlns:a="http://schemas.openxmlformats.org/drawingml/2006/main" noChangeAspect="1"/>
+            </wp:cNvGraphicFramePr>
+            <a:graphic xmlns:a="http://schemas.openxmlformats.org/drawingml/2006/main">
+              <a:graphicData uri="http://schemas.openxmlformats.org/drawingml/2006/picture">
+                <pic:pic xmlns:pic="http://schemas.openxmlformats.org/drawingml/2006/picture">
+                  <pic:nvPicPr>
+                    <pic:cNvPr id="0" name="Picture 1"/>
+                    <pic:cNvPicPr>
+                      <a:picLocks noChangeAspect="1" noChangeArrowheads="1"/>
+                    </pic:cNvPicPr>
+                  </pic:nvPicPr>
+                  <pic:blipFill>
+                    <a:blip r:embed="rId5">
+                      <a:extLst>
+                        <a:ext uri="{28A0092B-C50C-407E-A947-70E740481C1C}">
+                          <a14:useLocalDpi xmlns:a14="http://schemas.microsoft.com/office/drawing/2010/main" val="0"/>
+                        </a:ext>
+                      </a:extLst>
+                    </a:blip>
+                    <a:srcRect/>
+                    <a:stretch>
+                      <a:fillRect/>
+                    </a:stretch>
+                  </pic:blipFill>
+                  <pic:spPr bwMode="auto">
+                    <a:xfrm>
+                      <a:off x="0" y="0"/>
+                      <a:ext cx="5730240" cy="3215640"/>
+                    </a:xfrm>
+                    <a:prstGeom prst="rect">
+                      <a:avLst/>
+                    </a:prstGeom>
+                    <a:noFill/>
+                    <a:ln>
+                      <a:noFill/>
+                    </a:ln>
+                  </pic:spPr>
+                </pic:pic>
+              </a:graphicData>
+            </a:graphic>
+          </wp:inline>
+        </w:drawing>
+      </w:r>
+    </w:p>
+    <w:p>
+      <w:pPr>
+        <w:shd w:val="clear" w:color="auto" w:fill="FFFFFF"/>
+        <w:spacing w:after="280"/>
+        <w:jc w:val="center"/>
+        <w:rPr>
+          <w:b/>
+          <w:sz w:val="24"/>
+          <w:szCs w:val="24"/>
+          <w:u w:val="single"/>
+        </w:rPr>
+      </w:pPr>
+      <w:r>
+        <w:rPr>
+          <w:b/>
+          <w:sz w:val="24"/>
+          <w:szCs w:val="24"/>
+          <w:u w:val="single"/>
+        </w:rPr>
+        <w:t>Requisito 2:</w:t>
+      </w:r>
+    </w:p>
+    <w:p>
+      <w:pPr>
+        <w:shd w:val="clear" w:color="auto" w:fill="FFFFFF"/>
+        <w:spacing w:after="280"/>
+        <w:jc w:val="center"/>
+        <w:rPr>
+          <w:b/>
+          <w:sz w:val="24"/>
+          <w:szCs w:val="24"/>
+          <w:u w:val="single"/>
+        </w:rPr>
+      </w:pPr>
+    </w:p>
+    <w:p>
+      <w:pPr>
+        <w:shd w:val="clear" w:color="auto" w:fill="FFFFFF"/>
+        <w:spacing w:after="280"/>
+        <w:jc w:val="center"/>
+        <w:rPr>
+          <w:b/>
+          <w:sz w:val="24"/>
+          <w:szCs w:val="24"/>
+          <w:u w:val="single"/>
+        </w:rPr>
+      </w:pPr>
+      <w:r>
+        <w:rPr>
+          <w:b/>
+          <w:sz w:val="24"/>
+          <w:szCs w:val="24"/>
+          <w:u w:val="single"/>
+        </w:rPr>
+        <w:t>Requisito 3:</w:t>
+      </w:r>
+    </w:p>
+    <w:p>
+      <w:pPr>
+        <w:shd w:val="clear" w:color="auto" w:fill="FFFFFF"/>
+        <w:spacing w:after="280"/>
+        <w:jc w:val="center"/>
+        <w:rPr>
+          <w:b/>
+          <w:sz w:val="24"/>
+          <w:szCs w:val="24"/>
+          <w:u w:val="single"/>
+        </w:rPr>
+      </w:pPr>
+      <w:r>
+        <w:rPr>
+          <w:b/>
+          <w:sz w:val="24"/>
+          <w:szCs w:val="24"/>
+          <w:u w:val="single"/>
+        </w:rPr>
+        <w:t>Requisito 4:</w:t>
+      </w:r>
+    </w:p>
+    <w:p>
+      <w:pPr>
+        <w:shd w:val="clear" w:color="auto" w:fill="FFFFFF"/>
+        <w:spacing w:after="280"/>
+        <w:rPr>
+          <w:bCs/>
+          <w:sz w:val="24"/>
+          <w:szCs w:val="24"/>
+          <w:u w:val="single"/>
+        </w:rPr>
+      </w:pPr>
+    </w:p>
+    <w:p>
+      <w:pPr>
+        <w:shd w:val="clear" w:color="auto" w:fill="FFFFFF"/>
+        <w:spacing w:after="160" w:line="335" w:lineRule="auto"/>
+        <w:ind w:left="1140" w:hanging="360"/>
+        <w:jc w:val="both"/>
+      </w:pPr>
+    </w:p>
+    <w:p>
+      <w:r>
+        <w:t>hola</w:t>
+      </w:r>
+    </w:p>
     <w:sectPr>
-      <w:pgSz w:w="11906" w:h="16838"/>
-      <w:pgMar w:top="1440" w:right="1440" w:bottom="1440" w:left="1440" w:header="708" w:footer="708" w:gutter="0"/>
-      <w:cols w:space="708"/>
-      <w:docGrid w:linePitch="360"/>
+      <w:pgSz w:w="11909" w:h="16834"/>
+      <w:pgMar w:top="1440" w:right="1440" w:bottom="1440" w:left="1440" w:header="720" w:footer="720" w:gutter="0"/>
+      <w:pgNumType w:start="1"/>
+      <w:cols w:space="720"/>
     </w:sectPr>
   </w:body>
 </w:document>

</xml_diff>